<commit_message>
This is the next updated notes
</commit_message>
<xml_diff>
--- a/VB notes P4.docx
+++ b/VB notes P4.docx
@@ -672,19 +672,7 @@
           <w:lang w:val="en-US"/>
         </w:rPr>
         <w:tab/>
-        <w:t>P</w:t>
-      </w:r>
-      <w:r>
-        <w:rPr>
-          <w:lang w:val="en-US"/>
-        </w:rPr>
-        <w:t>rivate</w:t>
-      </w:r>
-      <w:r>
-        <w:rPr>
-          <w:lang w:val="en-US"/>
-        </w:rPr>
-        <w:t xml:space="preserve"> name</w:t>
+        <w:t>Private name</w:t>
       </w:r>
     </w:p>
     <w:p>
@@ -847,14 +835,7 @@
           <w:highlight w:val="yellow"/>
           <w:lang w:val="en-US"/>
         </w:rPr>
-        <w:t xml:space="preserve">Class B </w:t>
-      </w:r>
-      <w:r>
-        <w:rPr>
-          <w:highlight w:val="yellow"/>
-          <w:lang w:val="en-US"/>
-        </w:rPr>
-        <w:t>can’t inherit name as name is private. Only A can use name</w:t>
+        <w:t>Class B can’t inherit name as name is private. Only A can use name</w:t>
       </w:r>
     </w:p>
     <w:p>
@@ -943,14 +924,7 @@
           <w:highlight w:val="yellow"/>
           <w:lang w:val="en-US"/>
         </w:rPr>
-        <w:t>‘</w:t>
-      </w:r>
-      <w:r>
-        <w:rPr>
-          <w:highlight w:val="yellow"/>
-          <w:lang w:val="en-US"/>
-        </w:rPr>
-        <w:t>Gives error as name is a private attribute</w:t>
+        <w:t>‘Gives error as name is a private attribute</w:t>
       </w:r>
     </w:p>
     <w:p>
@@ -1057,19 +1031,7 @@
           <w:lang w:val="en-US"/>
         </w:rPr>
         <w:tab/>
-        <w:t>Pr</w:t>
-      </w:r>
-      <w:r>
-        <w:rPr>
-          <w:lang w:val="en-US"/>
-        </w:rPr>
-        <w:t>otected</w:t>
-      </w:r>
-      <w:r>
-        <w:rPr>
-          <w:lang w:val="en-US"/>
-        </w:rPr>
-        <w:t xml:space="preserve"> name</w:t>
+        <w:t>Protected name</w:t>
       </w:r>
     </w:p>
     <w:p>
@@ -1149,25 +1111,7 @@
         <w:rPr>
           <w:lang w:val="en-US"/>
         </w:rPr>
-        <w:t xml:space="preserve">Class </w:t>
-      </w:r>
-      <w:r>
-        <w:rPr>
-          <w:lang w:val="en-US"/>
-        </w:rPr>
-        <w:t>C</w:t>
-      </w:r>
-      <w:r>
-        <w:rPr>
-          <w:lang w:val="en-US"/>
-        </w:rPr>
-        <w:t xml:space="preserve">: Inherits </w:t>
-      </w:r>
-      <w:r>
-        <w:rPr>
-          <w:lang w:val="en-US"/>
-        </w:rPr>
-        <w:t>B</w:t>
+        <w:t>Class C: Inherits B</w:t>
       </w:r>
     </w:p>
     <w:p>
@@ -1181,13 +1125,7 @@
           <w:lang w:val="en-US"/>
         </w:rPr>
         <w:tab/>
-        <w:t xml:space="preserve">Public </w:t>
-      </w:r>
-      <w:r>
-        <w:rPr>
-          <w:lang w:val="en-US"/>
-        </w:rPr>
-        <w:t>Date</w:t>
+        <w:t>Public Date</w:t>
       </w:r>
     </w:p>
     <w:p>
@@ -2603,6 +2541,1950 @@
           <w:lang w:val="en-US"/>
         </w:rPr>
         <w:t xml:space="preserve"> file in the codes folder.</w:t>
+      </w:r>
+    </w:p>
+    <w:p>
+      <w:pPr>
+        <w:rPr>
+          <w:lang w:val="en-US"/>
+        </w:rPr>
+      </w:pPr>
+    </w:p>
+    <w:p>
+      <w:pPr>
+        <w:rPr>
+          <w:lang w:val="en-US"/>
+        </w:rPr>
+      </w:pPr>
+    </w:p>
+    <w:p>
+      <w:pPr>
+        <w:rPr>
+          <w:lang w:val="en-US"/>
+        </w:rPr>
+      </w:pPr>
+    </w:p>
+    <w:p>
+      <w:pPr>
+        <w:rPr>
+          <w:lang w:val="en-US"/>
+        </w:rPr>
+      </w:pPr>
+    </w:p>
+    <w:p>
+      <w:pPr>
+        <w:rPr>
+          <w:lang w:val="en-US"/>
+        </w:rPr>
+      </w:pPr>
+    </w:p>
+    <w:p>
+      <w:pPr>
+        <w:rPr>
+          <w:lang w:val="en-US"/>
+        </w:rPr>
+      </w:pPr>
+    </w:p>
+    <w:p>
+      <w:pPr>
+        <w:rPr>
+          <w:lang w:val="en-US"/>
+        </w:rPr>
+      </w:pPr>
+    </w:p>
+    <w:p>
+      <w:pPr>
+        <w:rPr>
+          <w:lang w:val="en-US"/>
+        </w:rPr>
+      </w:pPr>
+    </w:p>
+    <w:p>
+      <w:pPr>
+        <w:rPr>
+          <w:lang w:val="en-US"/>
+        </w:rPr>
+      </w:pPr>
+    </w:p>
+    <w:p>
+      <w:pPr>
+        <w:rPr>
+          <w:lang w:val="en-US"/>
+        </w:rPr>
+      </w:pPr>
+    </w:p>
+    <w:p>
+      <w:pPr>
+        <w:rPr>
+          <w:lang w:val="en-US"/>
+        </w:rPr>
+      </w:pPr>
+    </w:p>
+    <w:p>
+      <w:pPr>
+        <w:rPr>
+          <w:lang w:val="en-US"/>
+        </w:rPr>
+      </w:pPr>
+    </w:p>
+    <w:p>
+      <w:pPr>
+        <w:rPr>
+          <w:lang w:val="en-US"/>
+        </w:rPr>
+      </w:pPr>
+    </w:p>
+    <w:p>
+      <w:pPr>
+        <w:rPr>
+          <w:lang w:val="en-US"/>
+        </w:rPr>
+      </w:pPr>
+    </w:p>
+    <w:p>
+      <w:pPr>
+        <w:rPr>
+          <w:lang w:val="en-US"/>
+        </w:rPr>
+      </w:pPr>
+    </w:p>
+    <w:p>
+      <w:pPr>
+        <w:rPr>
+          <w:lang w:val="en-US"/>
+        </w:rPr>
+      </w:pPr>
+    </w:p>
+    <w:p>
+      <w:pPr>
+        <w:rPr>
+          <w:lang w:val="en-US"/>
+        </w:rPr>
+      </w:pPr>
+    </w:p>
+    <w:p>
+      <w:pPr>
+        <w:rPr>
+          <w:lang w:val="en-US"/>
+        </w:rPr>
+      </w:pPr>
+    </w:p>
+    <w:p>
+      <w:pPr>
+        <w:rPr>
+          <w:lang w:val="en-US"/>
+        </w:rPr>
+      </w:pPr>
+    </w:p>
+    <w:p>
+      <w:pPr>
+        <w:rPr>
+          <w:lang w:val="en-US"/>
+        </w:rPr>
+      </w:pPr>
+    </w:p>
+    <w:p>
+      <w:pPr>
+        <w:rPr>
+          <w:lang w:val="en-US"/>
+        </w:rPr>
+      </w:pPr>
+    </w:p>
+    <w:p>
+      <w:pPr>
+        <w:rPr>
+          <w:lang w:val="en-US"/>
+        </w:rPr>
+      </w:pPr>
+    </w:p>
+    <w:p>
+      <w:pPr>
+        <w:rPr>
+          <w:lang w:val="en-US"/>
+        </w:rPr>
+      </w:pPr>
+    </w:p>
+    <w:p>
+      <w:pPr>
+        <w:rPr>
+          <w:lang w:val="en-US"/>
+        </w:rPr>
+      </w:pPr>
+    </w:p>
+    <w:p>
+      <w:pPr>
+        <w:rPr>
+          <w:lang w:val="en-US"/>
+        </w:rPr>
+      </w:pPr>
+    </w:p>
+    <w:p>
+      <w:pPr>
+        <w:rPr>
+          <w:lang w:val="en-US"/>
+        </w:rPr>
+      </w:pPr>
+    </w:p>
+    <w:p>
+      <w:pPr>
+        <w:rPr>
+          <w:lang w:val="en-US"/>
+        </w:rPr>
+      </w:pPr>
+    </w:p>
+    <w:p>
+      <w:pPr>
+        <w:rPr>
+          <w:lang w:val="en-US"/>
+        </w:rPr>
+      </w:pPr>
+      <w:r>
+        <w:rPr>
+          <w:highlight w:val="yellow"/>
+          <w:lang w:val="en-US"/>
+        </w:rPr>
+        <w:t>Notes on Public and private.</w:t>
+      </w:r>
+    </w:p>
+    <w:p>
+      <w:pPr>
+        <w:rPr>
+          <w:lang w:val="en-US"/>
+        </w:rPr>
+      </w:pPr>
+    </w:p>
+    <w:p>
+      <w:pPr>
+        <w:rPr>
+          <w:lang w:val="en-US"/>
+        </w:rPr>
+      </w:pPr>
+      <w:r>
+        <w:rPr>
+          <w:lang w:val="en-US"/>
+        </w:rPr>
+        <w:t xml:space="preserve">If we make the volume function in OOP </w:t>
+      </w:r>
+      <w:proofErr w:type="spellStart"/>
+      <w:r>
+        <w:rPr>
+          <w:lang w:val="en-US"/>
+        </w:rPr>
+        <w:t>constructor.vb</w:t>
+      </w:r>
+      <w:proofErr w:type="spellEnd"/>
+      <w:r>
+        <w:rPr>
+          <w:lang w:val="en-US"/>
+        </w:rPr>
+        <w:t xml:space="preserve"> as private. It cannot be used in main as it is </w:t>
+      </w:r>
+      <w:proofErr w:type="gramStart"/>
+      <w:r>
+        <w:rPr>
+          <w:lang w:val="en-US"/>
+        </w:rPr>
+        <w:t>private</w:t>
+      </w:r>
+      <w:proofErr w:type="gramEnd"/>
+      <w:r>
+        <w:rPr>
+          <w:lang w:val="en-US"/>
+        </w:rPr>
+        <w:t xml:space="preserve"> and it gives an error</w:t>
+      </w:r>
+    </w:p>
+    <w:p>
+      <w:pPr>
+        <w:rPr>
+          <w:lang w:val="en-US"/>
+        </w:rPr>
+      </w:pPr>
+    </w:p>
+    <w:p>
+      <w:pPr>
+        <w:rPr>
+          <w:lang w:val="en-US"/>
+        </w:rPr>
+      </w:pPr>
+      <w:r>
+        <w:rPr>
+          <w:lang w:val="en-US"/>
+        </w:rPr>
+        <w:drawing>
+          <wp:inline distT="0" distB="0" distL="0" distR="0" wp14:anchorId="16611FEE" wp14:editId="31E9B785">
+            <wp:extent cx="4365732" cy="7074990"/>
+            <wp:effectExtent l="0" t="0" r="3175" b="0"/>
+            <wp:docPr id="4" name="Picture 4"/>
+            <wp:cNvGraphicFramePr>
+              <a:graphicFrameLocks xmlns:a="http://schemas.openxmlformats.org/drawingml/2006/main" noChangeAspect="1"/>
+            </wp:cNvGraphicFramePr>
+            <a:graphic xmlns:a="http://schemas.openxmlformats.org/drawingml/2006/main">
+              <a:graphicData uri="http://schemas.openxmlformats.org/drawingml/2006/picture">
+                <pic:pic xmlns:pic="http://schemas.openxmlformats.org/drawingml/2006/picture">
+                  <pic:nvPicPr>
+                    <pic:cNvPr id="1" name=""/>
+                    <pic:cNvPicPr/>
+                  </pic:nvPicPr>
+                  <pic:blipFill>
+                    <a:blip r:embed="rId7"/>
+                    <a:stretch>
+                      <a:fillRect/>
+                    </a:stretch>
+                  </pic:blipFill>
+                  <pic:spPr>
+                    <a:xfrm>
+                      <a:off x="0" y="0"/>
+                      <a:ext cx="4371665" cy="7084605"/>
+                    </a:xfrm>
+                    <a:prstGeom prst="rect">
+                      <a:avLst/>
+                    </a:prstGeom>
+                  </pic:spPr>
+                </pic:pic>
+              </a:graphicData>
+            </a:graphic>
+          </wp:inline>
+        </w:drawing>
+      </w:r>
+    </w:p>
+    <w:p>
+      <w:pPr>
+        <w:rPr>
+          <w:lang w:val="en-US"/>
+        </w:rPr>
+      </w:pPr>
+      <w:r>
+        <w:rPr>
+          <w:lang w:val="en-US"/>
+        </w:rPr>
+        <w:lastRenderedPageBreak/>
+        <w:t>If we make the attributes as private</w:t>
+      </w:r>
+    </w:p>
+    <w:p>
+      <w:pPr>
+        <w:rPr>
+          <w:lang w:val="en-US"/>
+        </w:rPr>
+      </w:pPr>
+    </w:p>
+    <w:p>
+      <w:pPr>
+        <w:rPr>
+          <w:lang w:val="en-US"/>
+        </w:rPr>
+      </w:pPr>
+      <w:r>
+        <w:rPr>
+          <w:lang w:val="en-US"/>
+        </w:rPr>
+        <w:drawing>
+          <wp:anchor distT="0" distB="0" distL="114300" distR="114300" simplePos="0" relativeHeight="251658240" behindDoc="0" locked="0" layoutInCell="1" allowOverlap="1" wp14:anchorId="6F6610F1" wp14:editId="73FC2F4E">
+            <wp:simplePos x="914400" y="1286634"/>
+            <wp:positionH relativeFrom="column">
+              <wp:align>left</wp:align>
+            </wp:positionH>
+            <wp:positionV relativeFrom="paragraph">
+              <wp:align>top</wp:align>
+            </wp:positionV>
+            <wp:extent cx="3520035" cy="6170893"/>
+            <wp:effectExtent l="0" t="0" r="0" b="1905"/>
+            <wp:wrapSquare wrapText="bothSides"/>
+            <wp:docPr id="5" name="Picture 5"/>
+            <wp:cNvGraphicFramePr>
+              <a:graphicFrameLocks xmlns:a="http://schemas.openxmlformats.org/drawingml/2006/main" noChangeAspect="1"/>
+            </wp:cNvGraphicFramePr>
+            <a:graphic xmlns:a="http://schemas.openxmlformats.org/drawingml/2006/main">
+              <a:graphicData uri="http://schemas.openxmlformats.org/drawingml/2006/picture">
+                <pic:pic xmlns:pic="http://schemas.openxmlformats.org/drawingml/2006/picture">
+                  <pic:nvPicPr>
+                    <pic:cNvPr id="1" name=""/>
+                    <pic:cNvPicPr/>
+                  </pic:nvPicPr>
+                  <pic:blipFill>
+                    <a:blip r:embed="rId8" cstate="print">
+                      <a:extLst>
+                        <a:ext uri="{28A0092B-C50C-407E-A947-70E740481C1C}">
+                          <a14:useLocalDpi xmlns:a14="http://schemas.microsoft.com/office/drawing/2010/main" val="0"/>
+                        </a:ext>
+                      </a:extLst>
+                    </a:blip>
+                    <a:stretch>
+                      <a:fillRect/>
+                    </a:stretch>
+                  </pic:blipFill>
+                  <pic:spPr>
+                    <a:xfrm>
+                      <a:off x="0" y="0"/>
+                      <a:ext cx="3520035" cy="6170893"/>
+                    </a:xfrm>
+                    <a:prstGeom prst="rect">
+                      <a:avLst/>
+                    </a:prstGeom>
+                  </pic:spPr>
+                </pic:pic>
+              </a:graphicData>
+            </a:graphic>
+          </wp:anchor>
+        </w:drawing>
+      </w:r>
+      <w:r>
+        <w:rPr>
+          <w:lang w:val="en-US"/>
+        </w:rPr>
+        <w:br w:type="textWrapping" w:clear="all"/>
+      </w:r>
+    </w:p>
+    <w:p>
+      <w:pPr>
+        <w:rPr>
+          <w:lang w:val="en-US"/>
+        </w:rPr>
+      </w:pPr>
+      <w:r>
+        <w:rPr>
+          <w:lang w:val="en-US"/>
+        </w:rPr>
+        <w:t>As the function is public, and the function is inside the class, that’s why the function can use the private variables</w:t>
+      </w:r>
+    </w:p>
+    <w:p>
+      <w:pPr>
+        <w:rPr>
+          <w:lang w:val="en-US"/>
+        </w:rPr>
+      </w:pPr>
+    </w:p>
+    <w:p>
+      <w:pPr>
+        <w:rPr>
+          <w:lang w:val="en-US"/>
+        </w:rPr>
+      </w:pPr>
+      <w:r>
+        <w:rPr>
+          <w:lang w:val="en-US"/>
+        </w:rPr>
+        <w:t>However</w:t>
+      </w:r>
+    </w:p>
+    <w:p>
+      <w:pPr>
+        <w:rPr>
+          <w:lang w:val="en-US"/>
+        </w:rPr>
+      </w:pPr>
+    </w:p>
+    <w:p>
+      <w:pPr>
+        <w:rPr>
+          <w:lang w:val="en-US"/>
+        </w:rPr>
+      </w:pPr>
+    </w:p>
+    <w:p>
+      <w:pPr>
+        <w:rPr>
+          <w:lang w:val="en-US"/>
+        </w:rPr>
+      </w:pPr>
+    </w:p>
+    <w:p>
+      <w:pPr>
+        <w:rPr>
+          <w:lang w:val="en-US"/>
+        </w:rPr>
+      </w:pPr>
+    </w:p>
+    <w:p>
+      <w:pPr>
+        <w:rPr>
+          <w:lang w:val="en-US"/>
+        </w:rPr>
+      </w:pPr>
+    </w:p>
+    <w:p>
+      <w:pPr>
+        <w:rPr>
+          <w:lang w:val="en-US"/>
+        </w:rPr>
+      </w:pPr>
+    </w:p>
+    <w:p>
+      <w:pPr>
+        <w:rPr>
+          <w:lang w:val="en-US"/>
+        </w:rPr>
+      </w:pPr>
+    </w:p>
+    <w:p>
+      <w:pPr>
+        <w:rPr>
+          <w:lang w:val="en-US"/>
+        </w:rPr>
+      </w:pPr>
+      <w:r>
+        <w:rPr>
+          <w:lang w:val="en-US"/>
+        </w:rPr>
+        <w:lastRenderedPageBreak/>
+        <w:t xml:space="preserve">We can’t direct access private variables </w:t>
+      </w:r>
+      <w:r>
+        <w:rPr>
+          <w:lang w:val="en-US"/>
+        </w:rPr>
+        <w:t>like this</w:t>
+      </w:r>
+    </w:p>
+    <w:p>
+      <w:pPr>
+        <w:rPr>
+          <w:lang w:val="en-US"/>
+        </w:rPr>
+      </w:pPr>
+    </w:p>
+    <w:p>
+      <w:pPr>
+        <w:rPr>
+          <w:lang w:val="en-US"/>
+        </w:rPr>
+      </w:pPr>
+      <w:r>
+        <w:rPr>
+          <w:lang w:val="en-US"/>
+        </w:rPr>
+        <w:drawing>
+          <wp:inline distT="0" distB="0" distL="0" distR="0" wp14:anchorId="20570DEE" wp14:editId="68ACCDF0">
+            <wp:extent cx="5731510" cy="7598410"/>
+            <wp:effectExtent l="0" t="0" r="0" b="0"/>
+            <wp:docPr id="6" name="Picture 6"/>
+            <wp:cNvGraphicFramePr>
+              <a:graphicFrameLocks xmlns:a="http://schemas.openxmlformats.org/drawingml/2006/main" noChangeAspect="1"/>
+            </wp:cNvGraphicFramePr>
+            <a:graphic xmlns:a="http://schemas.openxmlformats.org/drawingml/2006/main">
+              <a:graphicData uri="http://schemas.openxmlformats.org/drawingml/2006/picture">
+                <pic:pic xmlns:pic="http://schemas.openxmlformats.org/drawingml/2006/picture">
+                  <pic:nvPicPr>
+                    <pic:cNvPr id="1" name=""/>
+                    <pic:cNvPicPr/>
+                  </pic:nvPicPr>
+                  <pic:blipFill>
+                    <a:blip r:embed="rId9"/>
+                    <a:stretch>
+                      <a:fillRect/>
+                    </a:stretch>
+                  </pic:blipFill>
+                  <pic:spPr>
+                    <a:xfrm>
+                      <a:off x="0" y="0"/>
+                      <a:ext cx="5731510" cy="7598410"/>
+                    </a:xfrm>
+                    <a:prstGeom prst="rect">
+                      <a:avLst/>
+                    </a:prstGeom>
+                  </pic:spPr>
+                </pic:pic>
+              </a:graphicData>
+            </a:graphic>
+          </wp:inline>
+        </w:drawing>
+      </w:r>
+    </w:p>
+    <w:p>
+      <w:pPr>
+        <w:rPr>
+          <w:lang w:val="en-US"/>
+        </w:rPr>
+      </w:pPr>
+    </w:p>
+    <w:p>
+      <w:pPr>
+        <w:rPr>
+          <w:lang w:val="en-US"/>
+        </w:rPr>
+      </w:pPr>
+    </w:p>
+    <w:p>
+      <w:pPr>
+        <w:rPr>
+          <w:lang w:val="en-US"/>
+        </w:rPr>
+      </w:pPr>
+    </w:p>
+    <w:p>
+      <w:pPr>
+        <w:rPr>
+          <w:lang w:val="en-US"/>
+        </w:rPr>
+      </w:pPr>
+    </w:p>
+    <w:p>
+      <w:pPr>
+        <w:rPr>
+          <w:lang w:val="en-US"/>
+        </w:rPr>
+      </w:pPr>
+    </w:p>
+    <w:p>
+      <w:pPr>
+        <w:rPr>
+          <w:lang w:val="en-US"/>
+        </w:rPr>
+      </w:pPr>
+      <w:r>
+        <w:rPr>
+          <w:lang w:val="en-US"/>
+        </w:rPr>
+        <w:t>This will give error:</w:t>
+      </w:r>
+    </w:p>
+    <w:p>
+      <w:pPr>
+        <w:rPr>
+          <w:lang w:val="en-US"/>
+        </w:rPr>
+      </w:pPr>
+      <w:r>
+        <w:rPr>
+          <w:lang w:val="en-US"/>
+        </w:rPr>
+        <w:drawing>
+          <wp:inline distT="0" distB="0" distL="0" distR="0" wp14:anchorId="5EFF2083" wp14:editId="0956323C">
+            <wp:extent cx="5731510" cy="1245870"/>
+            <wp:effectExtent l="0" t="0" r="0" b="0"/>
+            <wp:docPr id="7" name="Picture 7" descr="Text&#10;&#10;Description automatically generated"/>
+            <wp:cNvGraphicFramePr>
+              <a:graphicFrameLocks xmlns:a="http://schemas.openxmlformats.org/drawingml/2006/main" noChangeAspect="1"/>
+            </wp:cNvGraphicFramePr>
+            <a:graphic xmlns:a="http://schemas.openxmlformats.org/drawingml/2006/main">
+              <a:graphicData uri="http://schemas.openxmlformats.org/drawingml/2006/picture">
+                <pic:pic xmlns:pic="http://schemas.openxmlformats.org/drawingml/2006/picture">
+                  <pic:nvPicPr>
+                    <pic:cNvPr id="7" name="Picture 7" descr="Text&#10;&#10;Description automatically generated"/>
+                    <pic:cNvPicPr/>
+                  </pic:nvPicPr>
+                  <pic:blipFill>
+                    <a:blip r:embed="rId10"/>
+                    <a:stretch>
+                      <a:fillRect/>
+                    </a:stretch>
+                  </pic:blipFill>
+                  <pic:spPr>
+                    <a:xfrm>
+                      <a:off x="0" y="0"/>
+                      <a:ext cx="5731510" cy="1245870"/>
+                    </a:xfrm>
+                    <a:prstGeom prst="rect">
+                      <a:avLst/>
+                    </a:prstGeom>
+                  </pic:spPr>
+                </pic:pic>
+              </a:graphicData>
+            </a:graphic>
+          </wp:inline>
+        </w:drawing>
+      </w:r>
+    </w:p>
+    <w:p>
+      <w:pPr>
+        <w:rPr>
+          <w:lang w:val="en-US"/>
+        </w:rPr>
+      </w:pPr>
+    </w:p>
+    <w:p>
+      <w:pPr>
+        <w:rPr>
+          <w:lang w:val="en-US"/>
+        </w:rPr>
+      </w:pPr>
+      <w:r>
+        <w:rPr>
+          <w:lang w:val="en-US"/>
+        </w:rPr>
+        <w:t>We can only access private variables indirectly (like in the case of the example or like in setters and getters)</w:t>
+      </w:r>
+    </w:p>
+    <w:p>
+      <w:pPr>
+        <w:rPr>
+          <w:lang w:val="en-US"/>
+        </w:rPr>
+      </w:pPr>
+    </w:p>
+    <w:p>
+      <w:pPr>
+        <w:rPr>
+          <w:lang w:val="en-US"/>
+        </w:rPr>
+      </w:pPr>
+    </w:p>
+    <w:p>
+      <w:pPr>
+        <w:rPr>
+          <w:lang w:val="en-US"/>
+        </w:rPr>
+      </w:pPr>
+    </w:p>
+    <w:p>
+      <w:pPr>
+        <w:rPr>
+          <w:lang w:val="en-US"/>
+        </w:rPr>
+      </w:pPr>
+    </w:p>
+    <w:p>
+      <w:pPr>
+        <w:rPr>
+          <w:lang w:val="en-US"/>
+        </w:rPr>
+      </w:pPr>
+    </w:p>
+    <w:p>
+      <w:pPr>
+        <w:rPr>
+          <w:lang w:val="en-US"/>
+        </w:rPr>
+      </w:pPr>
+    </w:p>
+    <w:p>
+      <w:pPr>
+        <w:rPr>
+          <w:lang w:val="en-US"/>
+        </w:rPr>
+      </w:pPr>
+    </w:p>
+    <w:p>
+      <w:pPr>
+        <w:rPr>
+          <w:lang w:val="en-US"/>
+        </w:rPr>
+      </w:pPr>
+    </w:p>
+    <w:p>
+      <w:pPr>
+        <w:rPr>
+          <w:lang w:val="en-US"/>
+        </w:rPr>
+      </w:pPr>
+    </w:p>
+    <w:p>
+      <w:pPr>
+        <w:rPr>
+          <w:lang w:val="en-US"/>
+        </w:rPr>
+      </w:pPr>
+    </w:p>
+    <w:p>
+      <w:pPr>
+        <w:rPr>
+          <w:lang w:val="en-US"/>
+        </w:rPr>
+      </w:pPr>
+    </w:p>
+    <w:p>
+      <w:pPr>
+        <w:rPr>
+          <w:lang w:val="en-US"/>
+        </w:rPr>
+      </w:pPr>
+    </w:p>
+    <w:p>
+      <w:pPr>
+        <w:rPr>
+          <w:lang w:val="en-US"/>
+        </w:rPr>
+      </w:pPr>
+    </w:p>
+    <w:p>
+      <w:pPr>
+        <w:rPr>
+          <w:lang w:val="en-US"/>
+        </w:rPr>
+      </w:pPr>
+    </w:p>
+    <w:p>
+      <w:pPr>
+        <w:rPr>
+          <w:lang w:val="en-US"/>
+        </w:rPr>
+      </w:pPr>
+    </w:p>
+    <w:p>
+      <w:pPr>
+        <w:rPr>
+          <w:lang w:val="en-US"/>
+        </w:rPr>
+      </w:pPr>
+    </w:p>
+    <w:p>
+      <w:pPr>
+        <w:rPr>
+          <w:lang w:val="en-US"/>
+        </w:rPr>
+      </w:pPr>
+    </w:p>
+    <w:p>
+      <w:pPr>
+        <w:rPr>
+          <w:lang w:val="en-US"/>
+        </w:rPr>
+      </w:pPr>
+    </w:p>
+    <w:p>
+      <w:pPr>
+        <w:rPr>
+          <w:lang w:val="en-US"/>
+        </w:rPr>
+      </w:pPr>
+    </w:p>
+    <w:p>
+      <w:pPr>
+        <w:rPr>
+          <w:lang w:val="en-US"/>
+        </w:rPr>
+      </w:pPr>
+    </w:p>
+    <w:p>
+      <w:pPr>
+        <w:rPr>
+          <w:lang w:val="en-US"/>
+        </w:rPr>
+      </w:pPr>
+    </w:p>
+    <w:p>
+      <w:pPr>
+        <w:rPr>
+          <w:lang w:val="en-US"/>
+        </w:rPr>
+      </w:pPr>
+    </w:p>
+    <w:p>
+      <w:pPr>
+        <w:rPr>
+          <w:lang w:val="en-US"/>
+        </w:rPr>
+      </w:pPr>
+    </w:p>
+    <w:p>
+      <w:pPr>
+        <w:rPr>
+          <w:lang w:val="en-US"/>
+        </w:rPr>
+      </w:pPr>
+    </w:p>
+    <w:p>
+      <w:pPr>
+        <w:rPr>
+          <w:lang w:val="en-US"/>
+        </w:rPr>
+      </w:pPr>
+    </w:p>
+    <w:p>
+      <w:pPr>
+        <w:rPr>
+          <w:lang w:val="en-US"/>
+        </w:rPr>
+      </w:pPr>
+    </w:p>
+    <w:p>
+      <w:pPr>
+        <w:rPr>
+          <w:lang w:val="en-US"/>
+        </w:rPr>
+      </w:pPr>
+    </w:p>
+    <w:p>
+      <w:pPr>
+        <w:rPr>
+          <w:lang w:val="en-US"/>
+        </w:rPr>
+      </w:pPr>
+    </w:p>
+    <w:p>
+      <w:pPr>
+        <w:rPr>
+          <w:lang w:val="en-US"/>
+        </w:rPr>
+      </w:pPr>
+    </w:p>
+    <w:p>
+      <w:pPr>
+        <w:rPr>
+          <w:lang w:val="en-US"/>
+        </w:rPr>
+      </w:pPr>
+    </w:p>
+    <w:p>
+      <w:pPr>
+        <w:rPr>
+          <w:lang w:val="en-US"/>
+        </w:rPr>
+      </w:pPr>
+    </w:p>
+    <w:p>
+      <w:pPr>
+        <w:rPr>
+          <w:lang w:val="en-US"/>
+        </w:rPr>
+      </w:pPr>
+    </w:p>
+    <w:p>
+      <w:pPr>
+        <w:rPr>
+          <w:lang w:val="en-US"/>
+        </w:rPr>
+      </w:pPr>
+    </w:p>
+    <w:p>
+      <w:pPr>
+        <w:rPr>
+          <w:lang w:val="en-US"/>
+        </w:rPr>
+      </w:pPr>
+    </w:p>
+    <w:p>
+      <w:pPr>
+        <w:rPr>
+          <w:lang w:val="en-US"/>
+        </w:rPr>
+      </w:pPr>
+    </w:p>
+    <w:p>
+      <w:pPr>
+        <w:rPr>
+          <w:sz w:val="44"/>
+          <w:szCs w:val="44"/>
+          <w:lang w:val="en-US"/>
+        </w:rPr>
+      </w:pPr>
+      <w:r>
+        <w:rPr>
+          <w:sz w:val="44"/>
+          <w:szCs w:val="44"/>
+          <w:lang w:val="en-US"/>
+        </w:rPr>
+        <w:lastRenderedPageBreak/>
+        <w:t>Setters and getters</w:t>
+      </w:r>
+      <w:r>
+        <w:rPr>
+          <w:sz w:val="44"/>
+          <w:szCs w:val="44"/>
+          <w:lang w:val="en-US"/>
+        </w:rPr>
+        <w:t xml:space="preserve"> </w:t>
+      </w:r>
+    </w:p>
+    <w:p>
+      <w:pPr>
+        <w:rPr>
+          <w:lang w:val="en-US"/>
+        </w:rPr>
+      </w:pPr>
+    </w:p>
+    <w:p>
+      <w:pPr>
+        <w:rPr>
+          <w:lang w:val="en-US"/>
+        </w:rPr>
+      </w:pPr>
+      <w:r>
+        <w:rPr>
+          <w:lang w:val="en-US"/>
+        </w:rPr>
+        <w:t>(</w:t>
+      </w:r>
+      <w:proofErr w:type="gramStart"/>
+      <w:r>
+        <w:rPr>
+          <w:lang w:val="en-US"/>
+        </w:rPr>
+        <w:t>can</w:t>
+      </w:r>
+      <w:proofErr w:type="gramEnd"/>
+      <w:r>
+        <w:rPr>
+          <w:lang w:val="en-US"/>
+        </w:rPr>
+        <w:t xml:space="preserve"> be used for both private and public attributes, but it makes most sense to use them for private attributes)</w:t>
+      </w:r>
+    </w:p>
+    <w:p>
+      <w:pPr>
+        <w:rPr>
+          <w:lang w:val="en-US"/>
+        </w:rPr>
+      </w:pPr>
+    </w:p>
+    <w:p>
+      <w:pPr>
+        <w:rPr>
+          <w:lang w:val="en-US"/>
+        </w:rPr>
+      </w:pPr>
+      <w:r>
+        <w:rPr>
+          <w:highlight w:val="yellow"/>
+          <w:lang w:val="en-US"/>
+        </w:rPr>
+        <w:t>G</w:t>
+      </w:r>
+      <w:r>
+        <w:rPr>
+          <w:highlight w:val="yellow"/>
+          <w:lang w:val="en-US"/>
+        </w:rPr>
+        <w:t>etter:</w:t>
+      </w:r>
+    </w:p>
+    <w:p>
+      <w:pPr>
+        <w:rPr>
+          <w:lang w:val="en-US"/>
+        </w:rPr>
+      </w:pPr>
+    </w:p>
+    <w:p>
+      <w:pPr>
+        <w:rPr>
+          <w:lang w:val="en-US"/>
+        </w:rPr>
+      </w:pPr>
+      <w:r>
+        <w:rPr>
+          <w:lang w:val="en-US"/>
+        </w:rPr>
+        <w:t>It is a function that returns the attribute</w:t>
+      </w:r>
+    </w:p>
+    <w:p>
+      <w:pPr>
+        <w:rPr>
+          <w:lang w:val="en-US"/>
+        </w:rPr>
+      </w:pPr>
+    </w:p>
+    <w:p>
+      <w:pPr>
+        <w:rPr>
+          <w:lang w:val="en-US"/>
+        </w:rPr>
+      </w:pPr>
+      <w:r>
+        <w:rPr>
+          <w:noProof/>
+          <w:lang w:val="en-US"/>
+        </w:rPr>
+        <w:drawing>
+          <wp:inline distT="0" distB="0" distL="0" distR="0" wp14:anchorId="386DF6D9" wp14:editId="49041BF9">
+            <wp:extent cx="3771853" cy="5777713"/>
+            <wp:effectExtent l="0" t="0" r="635" b="1270"/>
+            <wp:docPr id="8" name="Picture 8"/>
+            <wp:cNvGraphicFramePr>
+              <a:graphicFrameLocks xmlns:a="http://schemas.openxmlformats.org/drawingml/2006/main" noChangeAspect="1"/>
+            </wp:cNvGraphicFramePr>
+            <a:graphic xmlns:a="http://schemas.openxmlformats.org/drawingml/2006/main">
+              <a:graphicData uri="http://schemas.openxmlformats.org/drawingml/2006/picture">
+                <pic:pic xmlns:pic="http://schemas.openxmlformats.org/drawingml/2006/picture">
+                  <pic:nvPicPr>
+                    <pic:cNvPr id="8" name="Picture 8"/>
+                    <pic:cNvPicPr/>
+                  </pic:nvPicPr>
+                  <pic:blipFill>
+                    <a:blip r:embed="rId11" cstate="print">
+                      <a:extLst>
+                        <a:ext uri="{28A0092B-C50C-407E-A947-70E740481C1C}">
+                          <a14:useLocalDpi xmlns:a14="http://schemas.microsoft.com/office/drawing/2010/main" val="0"/>
+                        </a:ext>
+                      </a:extLst>
+                    </a:blip>
+                    <a:stretch>
+                      <a:fillRect/>
+                    </a:stretch>
+                  </pic:blipFill>
+                  <pic:spPr>
+                    <a:xfrm>
+                      <a:off x="0" y="0"/>
+                      <a:ext cx="3777514" cy="5786384"/>
+                    </a:xfrm>
+                    <a:prstGeom prst="rect">
+                      <a:avLst/>
+                    </a:prstGeom>
+                  </pic:spPr>
+                </pic:pic>
+              </a:graphicData>
+            </a:graphic>
+          </wp:inline>
+        </w:drawing>
+      </w:r>
+    </w:p>
+    <w:p>
+      <w:pPr>
+        <w:rPr>
+          <w:lang w:val="en-US"/>
+        </w:rPr>
+      </w:pPr>
+    </w:p>
+    <w:p>
+      <w:pPr>
+        <w:rPr>
+          <w:lang w:val="en-US"/>
+        </w:rPr>
+      </w:pPr>
+      <w:r>
+        <w:rPr>
+          <w:lang w:val="en-US"/>
+        </w:rPr>
+        <w:t>You can directly print the length using a getter even if the attribute is private</w:t>
+      </w:r>
+    </w:p>
+    <w:p>
+      <w:pPr>
+        <w:rPr>
+          <w:lang w:val="en-US"/>
+        </w:rPr>
+      </w:pPr>
+    </w:p>
+    <w:p>
+      <w:pPr>
+        <w:rPr>
+          <w:lang w:val="en-US"/>
+        </w:rPr>
+      </w:pPr>
+    </w:p>
+    <w:p>
+      <w:pPr>
+        <w:rPr>
+          <w:lang w:val="en-US"/>
+        </w:rPr>
+      </w:pPr>
+    </w:p>
+    <w:p>
+      <w:pPr>
+        <w:rPr>
+          <w:lang w:val="en-US"/>
+        </w:rPr>
+      </w:pPr>
+    </w:p>
+    <w:p>
+      <w:pPr>
+        <w:rPr>
+          <w:lang w:val="en-US"/>
+        </w:rPr>
+      </w:pPr>
+      <w:r>
+        <w:rPr>
+          <w:lang w:val="en-US"/>
+        </w:rPr>
+        <w:lastRenderedPageBreak/>
+        <w:t>If we change main like the following and output c</w:t>
+      </w:r>
+      <w:proofErr w:type="gramStart"/>
+      <w:r>
+        <w:rPr>
+          <w:lang w:val="en-US"/>
+        </w:rPr>
+        <w:t>1.length</w:t>
+      </w:r>
+      <w:proofErr w:type="gramEnd"/>
+      <w:r>
+        <w:rPr>
+          <w:lang w:val="en-US"/>
+        </w:rPr>
+        <w:t xml:space="preserve"> </w:t>
+      </w:r>
+      <w:proofErr w:type="spellStart"/>
+      <w:r>
+        <w:rPr>
+          <w:lang w:val="en-US"/>
+        </w:rPr>
+        <w:t>aswell</w:t>
+      </w:r>
+      <w:proofErr w:type="spellEnd"/>
+      <w:r>
+        <w:rPr>
+          <w:lang w:val="en-US"/>
+        </w:rPr>
+        <w:t xml:space="preserve"> (even though it is the same as outputting the getter method). It will give error as we are accessing length directly and length is private.</w:t>
+      </w:r>
+    </w:p>
+    <w:p>
+      <w:pPr>
+        <w:rPr>
+          <w:lang w:val="en-US"/>
+        </w:rPr>
+      </w:pPr>
+    </w:p>
+    <w:p>
+      <w:pPr>
+        <w:rPr>
+          <w:lang w:val="en-US"/>
+        </w:rPr>
+      </w:pPr>
+      <w:r>
+        <w:rPr>
+          <w:lang w:val="en-US"/>
+        </w:rPr>
+        <w:drawing>
+          <wp:inline distT="0" distB="0" distL="0" distR="0" wp14:anchorId="6B4853B4" wp14:editId="09511F84">
+            <wp:extent cx="5731510" cy="2369820"/>
+            <wp:effectExtent l="0" t="0" r="0" b="5080"/>
+            <wp:docPr id="9" name="Picture 9"/>
+            <wp:cNvGraphicFramePr>
+              <a:graphicFrameLocks xmlns:a="http://schemas.openxmlformats.org/drawingml/2006/main" noChangeAspect="1"/>
+            </wp:cNvGraphicFramePr>
+            <a:graphic xmlns:a="http://schemas.openxmlformats.org/drawingml/2006/main">
+              <a:graphicData uri="http://schemas.openxmlformats.org/drawingml/2006/picture">
+                <pic:pic xmlns:pic="http://schemas.openxmlformats.org/drawingml/2006/picture">
+                  <pic:nvPicPr>
+                    <pic:cNvPr id="1" name=""/>
+                    <pic:cNvPicPr/>
+                  </pic:nvPicPr>
+                  <pic:blipFill>
+                    <a:blip r:embed="rId12"/>
+                    <a:stretch>
+                      <a:fillRect/>
+                    </a:stretch>
+                  </pic:blipFill>
+                  <pic:spPr>
+                    <a:xfrm>
+                      <a:off x="0" y="0"/>
+                      <a:ext cx="5731510" cy="2369820"/>
+                    </a:xfrm>
+                    <a:prstGeom prst="rect">
+                      <a:avLst/>
+                    </a:prstGeom>
+                  </pic:spPr>
+                </pic:pic>
+              </a:graphicData>
+            </a:graphic>
+          </wp:inline>
+        </w:drawing>
+      </w:r>
+    </w:p>
+    <w:p>
+      <w:pPr>
+        <w:rPr>
+          <w:lang w:val="en-US"/>
+        </w:rPr>
+      </w:pPr>
+    </w:p>
+    <w:p>
+      <w:pPr>
+        <w:rPr>
+          <w:lang w:val="en-US"/>
+        </w:rPr>
+      </w:pPr>
+      <w:r>
+        <w:rPr>
+          <w:lang w:val="en-US"/>
+        </w:rPr>
+        <w:drawing>
+          <wp:inline distT="0" distB="0" distL="0" distR="0" wp14:anchorId="23E7EE23" wp14:editId="2F258B0C">
+            <wp:extent cx="5731510" cy="1870075"/>
+            <wp:effectExtent l="0" t="0" r="0" b="0"/>
+            <wp:docPr id="10" name="Picture 10"/>
+            <wp:cNvGraphicFramePr>
+              <a:graphicFrameLocks xmlns:a="http://schemas.openxmlformats.org/drawingml/2006/main" noChangeAspect="1"/>
+            </wp:cNvGraphicFramePr>
+            <a:graphic xmlns:a="http://schemas.openxmlformats.org/drawingml/2006/main">
+              <a:graphicData uri="http://schemas.openxmlformats.org/drawingml/2006/picture">
+                <pic:pic xmlns:pic="http://schemas.openxmlformats.org/drawingml/2006/picture">
+                  <pic:nvPicPr>
+                    <pic:cNvPr id="1" name=""/>
+                    <pic:cNvPicPr/>
+                  </pic:nvPicPr>
+                  <pic:blipFill>
+                    <a:blip r:embed="rId13"/>
+                    <a:stretch>
+                      <a:fillRect/>
+                    </a:stretch>
+                  </pic:blipFill>
+                  <pic:spPr>
+                    <a:xfrm>
+                      <a:off x="0" y="0"/>
+                      <a:ext cx="5731510" cy="1870075"/>
+                    </a:xfrm>
+                    <a:prstGeom prst="rect">
+                      <a:avLst/>
+                    </a:prstGeom>
+                  </pic:spPr>
+                </pic:pic>
+              </a:graphicData>
+            </a:graphic>
+          </wp:inline>
+        </w:drawing>
+      </w:r>
+    </w:p>
+    <w:p>
+      <w:pPr>
+        <w:rPr>
+          <w:lang w:val="en-US"/>
+        </w:rPr>
+      </w:pPr>
+    </w:p>
+    <w:p>
+      <w:pPr>
+        <w:rPr>
+          <w:lang w:val="en-US"/>
+        </w:rPr>
+      </w:pPr>
+    </w:p>
+    <w:p>
+      <w:pPr>
+        <w:rPr>
+          <w:lang w:val="en-US"/>
+        </w:rPr>
+      </w:pPr>
+    </w:p>
+    <w:p>
+      <w:pPr>
+        <w:rPr>
+          <w:lang w:val="en-US"/>
+        </w:rPr>
+      </w:pPr>
+    </w:p>
+    <w:p>
+      <w:pPr>
+        <w:rPr>
+          <w:lang w:val="en-US"/>
+        </w:rPr>
+      </w:pPr>
+    </w:p>
+    <w:p>
+      <w:pPr>
+        <w:rPr>
+          <w:lang w:val="en-US"/>
+        </w:rPr>
+      </w:pPr>
+    </w:p>
+    <w:p>
+      <w:pPr>
+        <w:rPr>
+          <w:lang w:val="en-US"/>
+        </w:rPr>
+      </w:pPr>
+    </w:p>
+    <w:p>
+      <w:pPr>
+        <w:rPr>
+          <w:lang w:val="en-US"/>
+        </w:rPr>
+      </w:pPr>
+    </w:p>
+    <w:p>
+      <w:pPr>
+        <w:rPr>
+          <w:lang w:val="en-US"/>
+        </w:rPr>
+      </w:pPr>
+    </w:p>
+    <w:p>
+      <w:pPr>
+        <w:rPr>
+          <w:lang w:val="en-US"/>
+        </w:rPr>
+      </w:pPr>
+    </w:p>
+    <w:p>
+      <w:pPr>
+        <w:rPr>
+          <w:lang w:val="en-US"/>
+        </w:rPr>
+      </w:pPr>
+    </w:p>
+    <w:p>
+      <w:pPr>
+        <w:rPr>
+          <w:lang w:val="en-US"/>
+        </w:rPr>
+      </w:pPr>
+    </w:p>
+    <w:p>
+      <w:pPr>
+        <w:rPr>
+          <w:lang w:val="en-US"/>
+        </w:rPr>
+      </w:pPr>
+    </w:p>
+    <w:p>
+      <w:pPr>
+        <w:rPr>
+          <w:lang w:val="en-US"/>
+        </w:rPr>
+      </w:pPr>
+    </w:p>
+    <w:p>
+      <w:pPr>
+        <w:rPr>
+          <w:lang w:val="en-US"/>
+        </w:rPr>
+      </w:pPr>
+    </w:p>
+    <w:p>
+      <w:pPr>
+        <w:rPr>
+          <w:lang w:val="en-US"/>
+        </w:rPr>
+      </w:pPr>
+    </w:p>
+    <w:p>
+      <w:pPr>
+        <w:rPr>
+          <w:lang w:val="en-US"/>
+        </w:rPr>
+      </w:pPr>
+    </w:p>
+    <w:p>
+      <w:pPr>
+        <w:rPr>
+          <w:lang w:val="en-US"/>
+        </w:rPr>
+      </w:pPr>
+    </w:p>
+    <w:p>
+      <w:pPr>
+        <w:rPr>
+          <w:lang w:val="en-US"/>
+        </w:rPr>
+      </w:pPr>
+    </w:p>
+    <w:p>
+      <w:pPr>
+        <w:rPr>
+          <w:lang w:val="en-US"/>
+        </w:rPr>
+      </w:pPr>
+      <w:r>
+        <w:rPr>
+          <w:highlight w:val="yellow"/>
+          <w:lang w:val="en-US"/>
+        </w:rPr>
+        <w:lastRenderedPageBreak/>
+        <w:t>Setter:</w:t>
+      </w:r>
+    </w:p>
+    <w:p>
+      <w:pPr>
+        <w:rPr>
+          <w:lang w:val="en-US"/>
+        </w:rPr>
+      </w:pPr>
+    </w:p>
+    <w:p>
+      <w:pPr>
+        <w:rPr>
+          <w:lang w:val="en-US"/>
+        </w:rPr>
+      </w:pPr>
+      <w:r>
+        <w:rPr>
+          <w:lang w:val="en-US"/>
+        </w:rPr>
+        <w:t>It is a procedure that assigns the value to an attribute.</w:t>
+      </w:r>
+    </w:p>
+    <w:p>
+      <w:pPr>
+        <w:rPr>
+          <w:lang w:val="en-US"/>
+        </w:rPr>
+      </w:pPr>
+    </w:p>
+    <w:p>
+      <w:pPr>
+        <w:rPr>
+          <w:lang w:val="en-US"/>
+        </w:rPr>
+      </w:pPr>
+      <w:r>
+        <w:rPr>
+          <w:lang w:val="en-US"/>
+        </w:rPr>
+        <w:t>It can be used to change value of an attribute or change value of a private attribute.</w:t>
+      </w:r>
+    </w:p>
+    <w:p>
+      <w:pPr>
+        <w:rPr>
+          <w:lang w:val="en-US"/>
+        </w:rPr>
+      </w:pPr>
+    </w:p>
+    <w:p>
+      <w:pPr>
+        <w:rPr>
+          <w:lang w:val="en-US"/>
+        </w:rPr>
+      </w:pPr>
+      <w:r>
+        <w:rPr>
+          <w:lang w:val="en-US"/>
+        </w:rPr>
+        <w:drawing>
+          <wp:inline distT="0" distB="0" distL="0" distR="0" wp14:anchorId="4CA3916A" wp14:editId="2BE85BBB">
+            <wp:extent cx="5047488" cy="7744589"/>
+            <wp:effectExtent l="0" t="0" r="0" b="2540"/>
+            <wp:docPr id="11" name="Picture 11"/>
+            <wp:cNvGraphicFramePr>
+              <a:graphicFrameLocks xmlns:a="http://schemas.openxmlformats.org/drawingml/2006/main" noChangeAspect="1"/>
+            </wp:cNvGraphicFramePr>
+            <a:graphic xmlns:a="http://schemas.openxmlformats.org/drawingml/2006/main">
+              <a:graphicData uri="http://schemas.openxmlformats.org/drawingml/2006/picture">
+                <pic:pic xmlns:pic="http://schemas.openxmlformats.org/drawingml/2006/picture">
+                  <pic:nvPicPr>
+                    <pic:cNvPr id="1" name=""/>
+                    <pic:cNvPicPr/>
+                  </pic:nvPicPr>
+                  <pic:blipFill>
+                    <a:blip r:embed="rId14"/>
+                    <a:stretch>
+                      <a:fillRect/>
+                    </a:stretch>
+                  </pic:blipFill>
+                  <pic:spPr>
+                    <a:xfrm>
+                      <a:off x="0" y="0"/>
+                      <a:ext cx="5050841" cy="7749734"/>
+                    </a:xfrm>
+                    <a:prstGeom prst="rect">
+                      <a:avLst/>
+                    </a:prstGeom>
+                  </pic:spPr>
+                </pic:pic>
+              </a:graphicData>
+            </a:graphic>
+          </wp:inline>
+        </w:drawing>
+      </w:r>
+    </w:p>
+    <w:p>
+      <w:pPr>
+        <w:rPr>
+          <w:lang w:val="en-US"/>
+        </w:rPr>
+      </w:pPr>
+      <w:r>
+        <w:rPr>
+          <w:lang w:val="en-US"/>
+        </w:rPr>
+        <w:lastRenderedPageBreak/>
+        <w:t xml:space="preserve">As we see </w:t>
+      </w:r>
+      <w:proofErr w:type="gramStart"/>
+      <w:r>
+        <w:rPr>
+          <w:lang w:val="en-US"/>
+        </w:rPr>
+        <w:t>here</w:t>
+      </w:r>
+      <w:proofErr w:type="gramEnd"/>
+      <w:r>
+        <w:rPr>
+          <w:lang w:val="en-US"/>
+        </w:rPr>
+        <w:t xml:space="preserve"> we change length from 5 to 4 using a setter. (Even though length is private, this works)</w:t>
+      </w:r>
+    </w:p>
+    <w:p>
+      <w:pPr>
+        <w:rPr>
+          <w:lang w:val="en-US"/>
+        </w:rPr>
+      </w:pPr>
+    </w:p>
+    <w:p>
+      <w:pPr>
+        <w:rPr>
+          <w:lang w:val="en-US"/>
+        </w:rPr>
+      </w:pPr>
+    </w:p>
+    <w:p>
+      <w:pPr>
+        <w:rPr>
+          <w:lang w:val="en-US"/>
+        </w:rPr>
+      </w:pPr>
+      <w:r>
+        <w:rPr>
+          <w:highlight w:val="yellow"/>
+          <w:lang w:val="en-US"/>
+        </w:rPr>
+        <w:t>Destructors:</w:t>
+      </w:r>
+    </w:p>
+    <w:p>
+      <w:pPr>
+        <w:rPr>
+          <w:lang w:val="en-US"/>
+        </w:rPr>
+      </w:pPr>
+    </w:p>
+    <w:p>
+      <w:pPr>
+        <w:rPr>
+          <w:lang w:val="en-US"/>
+        </w:rPr>
+      </w:pPr>
+      <w:r>
+        <w:rPr>
+          <w:lang w:val="en-US"/>
+        </w:rPr>
+        <w:t>These are a function that run at the very end of the program</w:t>
+      </w:r>
+    </w:p>
+    <w:p>
+      <w:pPr>
+        <w:rPr>
+          <w:lang w:val="en-US"/>
+        </w:rPr>
+      </w:pPr>
+    </w:p>
+    <w:p>
+      <w:pPr>
+        <w:rPr>
+          <w:lang w:val="en-US"/>
+        </w:rPr>
+      </w:pPr>
+      <w:r>
+        <w:rPr>
+          <w:noProof/>
+          <w:lang w:val="en-US"/>
+        </w:rPr>
+        <w:drawing>
+          <wp:inline distT="0" distB="0" distL="0" distR="0" wp14:anchorId="3FAAD62C" wp14:editId="4D64E309">
+            <wp:extent cx="4776826" cy="5697685"/>
+            <wp:effectExtent l="0" t="0" r="0" b="5080"/>
+            <wp:docPr id="12" name="Picture 12"/>
+            <wp:cNvGraphicFramePr>
+              <a:graphicFrameLocks xmlns:a="http://schemas.openxmlformats.org/drawingml/2006/main" noChangeAspect="1"/>
+            </wp:cNvGraphicFramePr>
+            <a:graphic xmlns:a="http://schemas.openxmlformats.org/drawingml/2006/main">
+              <a:graphicData uri="http://schemas.openxmlformats.org/drawingml/2006/picture">
+                <pic:pic xmlns:pic="http://schemas.openxmlformats.org/drawingml/2006/picture">
+                  <pic:nvPicPr>
+                    <pic:cNvPr id="12" name="Picture 12"/>
+                    <pic:cNvPicPr/>
+                  </pic:nvPicPr>
+                  <pic:blipFill>
+                    <a:blip r:embed="rId15" cstate="print">
+                      <a:extLst>
+                        <a:ext uri="{28A0092B-C50C-407E-A947-70E740481C1C}">
+                          <a14:useLocalDpi xmlns:a14="http://schemas.microsoft.com/office/drawing/2010/main" val="0"/>
+                        </a:ext>
+                      </a:extLst>
+                    </a:blip>
+                    <a:stretch>
+                      <a:fillRect/>
+                    </a:stretch>
+                  </pic:blipFill>
+                  <pic:spPr>
+                    <a:xfrm>
+                      <a:off x="0" y="0"/>
+                      <a:ext cx="4779907" cy="5701360"/>
+                    </a:xfrm>
+                    <a:prstGeom prst="rect">
+                      <a:avLst/>
+                    </a:prstGeom>
+                  </pic:spPr>
+                </pic:pic>
+              </a:graphicData>
+            </a:graphic>
+          </wp:inline>
+        </w:drawing>
+      </w:r>
+    </w:p>
+    <w:p>
+      <w:pPr>
+        <w:rPr>
+          <w:lang w:val="en-US"/>
+        </w:rPr>
+      </w:pPr>
+    </w:p>
+    <w:p>
+      <w:pPr>
+        <w:rPr>
+          <w:lang w:val="en-US"/>
+        </w:rPr>
+      </w:pPr>
+    </w:p>
+    <w:p>
+      <w:pPr>
+        <w:rPr>
+          <w:lang w:val="en-US"/>
+        </w:rPr>
+      </w:pPr>
+    </w:p>
+    <w:p>
+      <w:pPr>
+        <w:rPr>
+          <w:lang w:val="en-US"/>
+        </w:rPr>
+      </w:pPr>
+    </w:p>
+    <w:p>
+      <w:pPr>
+        <w:rPr>
+          <w:lang w:val="en-US"/>
+        </w:rPr>
+      </w:pPr>
+    </w:p>
+    <w:p>
+      <w:pPr>
+        <w:rPr>
+          <w:lang w:val="en-US"/>
+        </w:rPr>
+      </w:pPr>
+    </w:p>
+    <w:p>
+      <w:pPr>
+        <w:rPr>
+          <w:lang w:val="en-US"/>
+        </w:rPr>
+      </w:pPr>
+    </w:p>
+    <w:p>
+      <w:pPr>
+        <w:rPr>
+          <w:lang w:val="en-US"/>
+        </w:rPr>
+      </w:pPr>
+    </w:p>
+    <w:p>
+      <w:pPr>
+        <w:rPr>
+          <w:lang w:val="en-US"/>
+        </w:rPr>
+      </w:pPr>
+    </w:p>
+    <w:p>
+      <w:pPr>
+        <w:rPr>
+          <w:lang w:val="en-US"/>
+        </w:rPr>
+      </w:pPr>
+      <w:r>
+        <w:rPr>
+          <w:lang w:val="en-US"/>
+        </w:rPr>
+        <w:t>As you can see, “Object ended” comes at the very end of the program</w:t>
+      </w:r>
+    </w:p>
+    <w:p>
+      <w:pPr>
+        <w:rPr>
+          <w:lang w:val="en-US"/>
+        </w:rPr>
+      </w:pPr>
+    </w:p>
+    <w:p>
+      <w:pPr>
+        <w:rPr>
+          <w:lang w:val="en-US"/>
+        </w:rPr>
+      </w:pPr>
+    </w:p>
+    <w:p>
+      <w:pPr>
+        <w:rPr>
+          <w:lang w:val="en-US"/>
+        </w:rPr>
+      </w:pPr>
+      <w:r>
+        <w:rPr>
+          <w:lang w:val="en-US"/>
+        </w:rPr>
+        <w:drawing>
+          <wp:inline distT="0" distB="0" distL="0" distR="0" wp14:anchorId="4FD50328" wp14:editId="1F54E1C4">
+            <wp:extent cx="5731510" cy="1494790"/>
+            <wp:effectExtent l="0" t="0" r="0" b="3810"/>
+            <wp:docPr id="13" name="Picture 13" descr="Text&#10;&#10;Description automatically generated"/>
+            <wp:cNvGraphicFramePr>
+              <a:graphicFrameLocks xmlns:a="http://schemas.openxmlformats.org/drawingml/2006/main" noChangeAspect="1"/>
+            </wp:cNvGraphicFramePr>
+            <a:graphic xmlns:a="http://schemas.openxmlformats.org/drawingml/2006/main">
+              <a:graphicData uri="http://schemas.openxmlformats.org/drawingml/2006/picture">
+                <pic:pic xmlns:pic="http://schemas.openxmlformats.org/drawingml/2006/picture">
+                  <pic:nvPicPr>
+                    <pic:cNvPr id="13" name="Picture 13" descr="Text&#10;&#10;Description automatically generated"/>
+                    <pic:cNvPicPr/>
+                  </pic:nvPicPr>
+                  <pic:blipFill>
+                    <a:blip r:embed="rId16"/>
+                    <a:stretch>
+                      <a:fillRect/>
+                    </a:stretch>
+                  </pic:blipFill>
+                  <pic:spPr>
+                    <a:xfrm>
+                      <a:off x="0" y="0"/>
+                      <a:ext cx="5731510" cy="1494790"/>
+                    </a:xfrm>
+                    <a:prstGeom prst="rect">
+                      <a:avLst/>
+                    </a:prstGeom>
+                  </pic:spPr>
+                </pic:pic>
+              </a:graphicData>
+            </a:graphic>
+          </wp:inline>
+        </w:drawing>
+      </w:r>
+    </w:p>
+    <w:p>
+      <w:pPr>
+        <w:rPr>
+          <w:lang w:val="en-US"/>
+        </w:rPr>
+      </w:pPr>
+    </w:p>
+    <w:p>
+      <w:pPr>
+        <w:rPr>
+          <w:lang w:val="en-US"/>
+        </w:rPr>
+      </w:pPr>
+    </w:p>
+    <w:p>
+      <w:pPr>
+        <w:rPr>
+          <w:lang w:val="en-US"/>
+        </w:rPr>
+      </w:pPr>
+      <w:proofErr w:type="spellStart"/>
+      <w:proofErr w:type="gramStart"/>
+      <w:r>
+        <w:rPr>
+          <w:lang w:val="en-US"/>
+        </w:rPr>
+        <w:t>Lets</w:t>
+      </w:r>
+      <w:proofErr w:type="spellEnd"/>
+      <w:proofErr w:type="gramEnd"/>
+      <w:r>
+        <w:rPr>
+          <w:lang w:val="en-US"/>
+        </w:rPr>
+        <w:t xml:space="preserve"> say you have 2 classes with destructors. </w:t>
+      </w:r>
+    </w:p>
+    <w:p>
+      <w:pPr>
+        <w:rPr>
+          <w:lang w:val="en-US"/>
+        </w:rPr>
+      </w:pPr>
+    </w:p>
+    <w:p>
+      <w:pPr>
+        <w:rPr>
+          <w:lang w:val="en-US"/>
+        </w:rPr>
+      </w:pPr>
+      <w:r>
+        <w:rPr>
+          <w:lang w:val="en-US"/>
+        </w:rPr>
+        <w:t>The object declared first runs its destructor at the end. The object declared second runs first</w:t>
+      </w:r>
+    </w:p>
+    <w:p>
+      <w:pPr>
+        <w:rPr>
+          <w:lang w:val="en-US"/>
+        </w:rPr>
+      </w:pPr>
+    </w:p>
+    <w:p>
+      <w:pPr>
+        <w:rPr>
+          <w:lang w:val="en-US"/>
+        </w:rPr>
+      </w:pPr>
+      <w:r>
+        <w:rPr>
+          <w:lang w:val="en-US"/>
+        </w:rPr>
+        <w:t xml:space="preserve">You can see the code in the </w:t>
+      </w:r>
+      <w:proofErr w:type="spellStart"/>
+      <w:r>
+        <w:rPr>
+          <w:lang w:val="en-US"/>
+        </w:rPr>
+        <w:t>destructor.vb</w:t>
+      </w:r>
+      <w:proofErr w:type="spellEnd"/>
+      <w:r>
+        <w:rPr>
+          <w:lang w:val="en-US"/>
+        </w:rPr>
+        <w:t xml:space="preserve"> file. It has the following output</w:t>
+      </w:r>
+    </w:p>
+    <w:p>
+      <w:pPr>
+        <w:rPr>
+          <w:lang w:val="en-US"/>
+        </w:rPr>
+      </w:pPr>
+    </w:p>
+    <w:p>
+      <w:pPr>
+        <w:rPr>
+          <w:lang w:val="en-US"/>
+        </w:rPr>
+      </w:pPr>
+      <w:r>
+        <w:rPr>
+          <w:noProof/>
+          <w:lang w:val="en-US"/>
+        </w:rPr>
+        <w:drawing>
+          <wp:inline distT="0" distB="0" distL="0" distR="0" wp14:anchorId="2D943E5F" wp14:editId="2A131EA9">
+            <wp:extent cx="5731510" cy="2110740"/>
+            <wp:effectExtent l="0" t="0" r="0" b="0"/>
+            <wp:docPr id="14" name="Picture 14" descr="Text&#10;&#10;Description automatically generated"/>
+            <wp:cNvGraphicFramePr>
+              <a:graphicFrameLocks xmlns:a="http://schemas.openxmlformats.org/drawingml/2006/main" noChangeAspect="1"/>
+            </wp:cNvGraphicFramePr>
+            <a:graphic xmlns:a="http://schemas.openxmlformats.org/drawingml/2006/main">
+              <a:graphicData uri="http://schemas.openxmlformats.org/drawingml/2006/picture">
+                <pic:pic xmlns:pic="http://schemas.openxmlformats.org/drawingml/2006/picture">
+                  <pic:nvPicPr>
+                    <pic:cNvPr id="14" name="Picture 14" descr="Text&#10;&#10;Description automatically generated"/>
+                    <pic:cNvPicPr/>
+                  </pic:nvPicPr>
+                  <pic:blipFill>
+                    <a:blip r:embed="rId17" cstate="print">
+                      <a:extLst>
+                        <a:ext uri="{28A0092B-C50C-407E-A947-70E740481C1C}">
+                          <a14:useLocalDpi xmlns:a14="http://schemas.microsoft.com/office/drawing/2010/main" val="0"/>
+                        </a:ext>
+                      </a:extLst>
+                    </a:blip>
+                    <a:stretch>
+                      <a:fillRect/>
+                    </a:stretch>
+                  </pic:blipFill>
+                  <pic:spPr>
+                    <a:xfrm>
+                      <a:off x="0" y="0"/>
+                      <a:ext cx="5731510" cy="2110740"/>
+                    </a:xfrm>
+                    <a:prstGeom prst="rect">
+                      <a:avLst/>
+                    </a:prstGeom>
+                  </pic:spPr>
+                </pic:pic>
+              </a:graphicData>
+            </a:graphic>
+          </wp:inline>
+        </w:drawing>
       </w:r>
     </w:p>
     <w:sectPr>

</xml_diff>

<commit_message>
Poly, over, Question on complex added
</commit_message>
<xml_diff>
--- a/VB notes P4.docx
+++ b/VB notes P4.docx
@@ -2809,6 +2809,7 @@
       </w:pPr>
       <w:r>
         <w:rPr>
+          <w:noProof/>
           <w:lang w:val="en-US"/>
         </w:rPr>
         <w:drawing>
@@ -2877,6 +2878,7 @@
       </w:pPr>
       <w:r>
         <w:rPr>
+          <w:noProof/>
           <w:lang w:val="en-US"/>
         </w:rPr>
         <w:drawing>
@@ -3053,6 +3055,7 @@
       </w:pPr>
       <w:r>
         <w:rPr>
+          <w:noProof/>
           <w:lang w:val="en-US"/>
         </w:rPr>
         <w:drawing>
@@ -3148,6 +3151,7 @@
       </w:pPr>
       <w:r>
         <w:rPr>
+          <w:noProof/>
           <w:lang w:val="en-US"/>
         </w:rPr>
         <w:drawing>
@@ -3726,6 +3730,7 @@
       </w:pPr>
       <w:r>
         <w:rPr>
+          <w:noProof/>
           <w:lang w:val="en-US"/>
         </w:rPr>
         <w:drawing>
@@ -3780,6 +3785,7 @@
       </w:pPr>
       <w:r>
         <w:rPr>
+          <w:noProof/>
           <w:lang w:val="en-US"/>
         </w:rPr>
         <w:drawing>
@@ -4022,6 +4028,7 @@
       </w:pPr>
       <w:r>
         <w:rPr>
+          <w:noProof/>
           <w:lang w:val="en-US"/>
         </w:rPr>
         <w:drawing>
@@ -4296,6 +4303,7 @@
       </w:pPr>
       <w:r>
         <w:rPr>
+          <w:noProof/>
           <w:lang w:val="en-US"/>
         </w:rPr>
         <w:drawing>
@@ -4486,6 +4494,323 @@
           </wp:inline>
         </w:drawing>
       </w:r>
+    </w:p>
+    <w:p>
+      <w:pPr>
+        <w:rPr>
+          <w:lang w:val="en-US"/>
+        </w:rPr>
+      </w:pPr>
+    </w:p>
+    <w:p>
+      <w:pPr>
+        <w:rPr>
+          <w:lang w:val="en-US"/>
+        </w:rPr>
+      </w:pPr>
+    </w:p>
+    <w:p>
+      <w:pPr>
+        <w:rPr>
+          <w:lang w:val="en-US"/>
+        </w:rPr>
+      </w:pPr>
+    </w:p>
+    <w:p>
+      <w:pPr>
+        <w:rPr>
+          <w:lang w:val="en-US"/>
+        </w:rPr>
+      </w:pPr>
+    </w:p>
+    <w:p>
+      <w:pPr>
+        <w:rPr>
+          <w:lang w:val="en-US"/>
+        </w:rPr>
+      </w:pPr>
+    </w:p>
+    <w:p>
+      <w:pPr>
+        <w:rPr>
+          <w:lang w:val="en-US"/>
+        </w:rPr>
+      </w:pPr>
+    </w:p>
+    <w:p>
+      <w:pPr>
+        <w:rPr>
+          <w:lang w:val="en-US"/>
+        </w:rPr>
+      </w:pPr>
+    </w:p>
+    <w:p>
+      <w:pPr>
+        <w:rPr>
+          <w:lang w:val="en-US"/>
+        </w:rPr>
+      </w:pPr>
+    </w:p>
+    <w:p>
+      <w:pPr>
+        <w:rPr>
+          <w:lang w:val="en-US"/>
+        </w:rPr>
+      </w:pPr>
+    </w:p>
+    <w:p>
+      <w:pPr>
+        <w:rPr>
+          <w:lang w:val="en-US"/>
+        </w:rPr>
+      </w:pPr>
+    </w:p>
+    <w:p>
+      <w:pPr>
+        <w:rPr>
+          <w:lang w:val="en-US"/>
+        </w:rPr>
+      </w:pPr>
+    </w:p>
+    <w:p>
+      <w:pPr>
+        <w:rPr>
+          <w:lang w:val="en-US"/>
+        </w:rPr>
+      </w:pPr>
+    </w:p>
+    <w:p>
+      <w:pPr>
+        <w:rPr>
+          <w:lang w:val="en-US"/>
+        </w:rPr>
+      </w:pPr>
+    </w:p>
+    <w:p>
+      <w:pPr>
+        <w:rPr>
+          <w:lang w:val="en-US"/>
+        </w:rPr>
+      </w:pPr>
+    </w:p>
+    <w:p>
+      <w:pPr>
+        <w:rPr>
+          <w:lang w:val="en-US"/>
+        </w:rPr>
+      </w:pPr>
+    </w:p>
+    <w:p>
+      <w:pPr>
+        <w:rPr>
+          <w:lang w:val="en-US"/>
+        </w:rPr>
+      </w:pPr>
+    </w:p>
+    <w:p>
+      <w:pPr>
+        <w:rPr>
+          <w:lang w:val="en-US"/>
+        </w:rPr>
+      </w:pPr>
+    </w:p>
+    <w:p>
+      <w:pPr>
+        <w:rPr>
+          <w:lang w:val="en-US"/>
+        </w:rPr>
+      </w:pPr>
+      <w:r>
+        <w:rPr>
+          <w:highlight w:val="yellow"/>
+          <w:lang w:val="en-US"/>
+        </w:rPr>
+        <w:t>Polymorphism</w:t>
+      </w:r>
+      <w:r>
+        <w:rPr>
+          <w:lang w:val="en-US"/>
+        </w:rPr>
+        <w:t>: Refer to note below</w:t>
+      </w:r>
+    </w:p>
+    <w:p>
+      <w:pPr>
+        <w:rPr>
+          <w:lang w:val="en-US"/>
+        </w:rPr>
+      </w:pPr>
+    </w:p>
+    <w:p>
+      <w:pPr>
+        <w:rPr>
+          <w:lang w:val="en-US"/>
+        </w:rPr>
+      </w:pPr>
+      <w:r>
+        <w:rPr>
+          <w:noProof/>
+          <w:lang w:val="en-US"/>
+        </w:rPr>
+        <w:drawing>
+          <wp:inline distT="0" distB="0" distL="0" distR="0" wp14:anchorId="71C97C68" wp14:editId="7AFDB8AC">
+            <wp:extent cx="5731510" cy="2329815"/>
+            <wp:effectExtent l="0" t="0" r="0" b="0"/>
+            <wp:docPr id="15" name="Picture 15"/>
+            <wp:cNvGraphicFramePr>
+              <a:graphicFrameLocks xmlns:a="http://schemas.openxmlformats.org/drawingml/2006/main" noChangeAspect="1"/>
+            </wp:cNvGraphicFramePr>
+            <a:graphic xmlns:a="http://schemas.openxmlformats.org/drawingml/2006/main">
+              <a:graphicData uri="http://schemas.openxmlformats.org/drawingml/2006/picture">
+                <pic:pic xmlns:pic="http://schemas.openxmlformats.org/drawingml/2006/picture">
+                  <pic:nvPicPr>
+                    <pic:cNvPr id="15" name="Picture 15"/>
+                    <pic:cNvPicPr/>
+                  </pic:nvPicPr>
+                  <pic:blipFill>
+                    <a:blip r:embed="rId18" cstate="print">
+                      <a:extLst>
+                        <a:ext uri="{28A0092B-C50C-407E-A947-70E740481C1C}">
+                          <a14:useLocalDpi xmlns:a14="http://schemas.microsoft.com/office/drawing/2010/main" val="0"/>
+                        </a:ext>
+                      </a:extLst>
+                    </a:blip>
+                    <a:stretch>
+                      <a:fillRect/>
+                    </a:stretch>
+                  </pic:blipFill>
+                  <pic:spPr>
+                    <a:xfrm>
+                      <a:off x="0" y="0"/>
+                      <a:ext cx="5731510" cy="2329815"/>
+                    </a:xfrm>
+                    <a:prstGeom prst="rect">
+                      <a:avLst/>
+                    </a:prstGeom>
+                  </pic:spPr>
+                </pic:pic>
+              </a:graphicData>
+            </a:graphic>
+          </wp:inline>
+        </w:drawing>
+      </w:r>
+    </w:p>
+    <w:p>
+      <w:pPr>
+        <w:rPr>
+          <w:lang w:val="en-US"/>
+        </w:rPr>
+      </w:pPr>
+    </w:p>
+    <w:p>
+      <w:pPr>
+        <w:rPr>
+          <w:lang w:val="en-US"/>
+        </w:rPr>
+      </w:pPr>
+      <w:r>
+        <w:rPr>
+          <w:lang w:val="en-US"/>
+        </w:rPr>
+        <w:t>The child class’s function/procedure runs instead of the parent class as it is overwritten.</w:t>
+      </w:r>
+    </w:p>
+    <w:p>
+      <w:pPr>
+        <w:rPr>
+          <w:lang w:val="en-US"/>
+        </w:rPr>
+      </w:pPr>
+    </w:p>
+    <w:p>
+      <w:pPr>
+        <w:rPr>
+          <w:lang w:val="en-US"/>
+        </w:rPr>
+      </w:pPr>
+      <w:r>
+        <w:rPr>
+          <w:lang w:val="en-US"/>
+        </w:rPr>
+        <w:t xml:space="preserve">Also refer to </w:t>
+      </w:r>
+      <w:proofErr w:type="spellStart"/>
+      <w:r>
+        <w:rPr>
+          <w:lang w:val="en-US"/>
+        </w:rPr>
+        <w:t>Polymorphism.vb</w:t>
+      </w:r>
+      <w:proofErr w:type="spellEnd"/>
+    </w:p>
+    <w:p>
+      <w:pPr>
+        <w:rPr>
+          <w:lang w:val="en-US"/>
+        </w:rPr>
+      </w:pPr>
+    </w:p>
+    <w:p>
+      <w:pPr>
+        <w:rPr>
+          <w:lang w:val="en-US"/>
+        </w:rPr>
+      </w:pPr>
+    </w:p>
+    <w:p>
+      <w:pPr>
+        <w:rPr>
+          <w:lang w:val="en-US"/>
+        </w:rPr>
+      </w:pPr>
+      <w:r>
+        <w:rPr>
+          <w:highlight w:val="yellow"/>
+          <w:lang w:val="en-US"/>
+        </w:rPr>
+        <w:t>Overloading:</w:t>
+      </w:r>
+      <w:r>
+        <w:rPr>
+          <w:lang w:val="en-US"/>
+        </w:rPr>
+        <w:t xml:space="preserve"> same name function/Procedure in one class. Depends on parameters</w:t>
+      </w:r>
+    </w:p>
+    <w:p>
+      <w:pPr>
+        <w:rPr>
+          <w:lang w:val="en-US"/>
+        </w:rPr>
+      </w:pPr>
+    </w:p>
+    <w:p>
+      <w:pPr>
+        <w:rPr>
+          <w:lang w:val="en-US"/>
+        </w:rPr>
+      </w:pPr>
+      <w:r>
+        <w:rPr>
+          <w:lang w:val="en-US"/>
+        </w:rPr>
+        <w:t xml:space="preserve">Refer to </w:t>
+      </w:r>
+      <w:proofErr w:type="spellStart"/>
+      <w:r>
+        <w:rPr>
+          <w:lang w:val="en-US"/>
+        </w:rPr>
+        <w:t>overloading.vb</w:t>
+      </w:r>
+      <w:proofErr w:type="spellEnd"/>
+    </w:p>
+    <w:p>
+      <w:pPr>
+        <w:rPr>
+          <w:lang w:val="en-US"/>
+        </w:rPr>
+      </w:pPr>
     </w:p>
     <w:sectPr>
       <w:pgSz w:w="11906" w:h="16838"/>

</xml_diff>